<commit_message>
updated generating document settings
</commit_message>
<xml_diff>
--- a/doc_generator/template.docx
+++ b/doc_generator/template.docx
@@ -18,16 +18,7 @@
           <w:sz w:val="22"/>
           <w:szCs w:val="22"/>
         </w:rPr>
-        <w:t>Договор</w:t>
-      </w:r>
-      <w:r>
-        <w:rPr>
-          <w:b/>
-          <w:caps/>
-          <w:sz w:val="22"/>
-          <w:szCs w:val="22"/>
-        </w:rPr>
-        <w:t xml:space="preserve"> </w:t>
+        <w:t>ДОГОВОР О СОТРУДНИЧЕСТВЕ</w:t>
       </w:r>
       <w:r>
         <w:rPr>
@@ -35,114 +26,119 @@
           <w:sz w:val="22"/>
           <w:szCs w:val="22"/>
         </w:rPr>
-        <w:t>О</w:t>
-      </w:r>
-      <w:r>
+        <w:t xml:space="preserve"> </w:t>
+      </w:r>
+    </w:p>
+    <w:p>
+      <w:pPr>
+        <w:jc w:val="center"/>
+        <w:rPr>
+          <w:bCs/>
+          <w:sz w:val="22"/>
+          <w:szCs w:val="22"/>
+        </w:rPr>
+      </w:pPr>
+      <w:r>
+        <w:rPr>
+          <w:bCs/>
+          <w:sz w:val="22"/>
+          <w:szCs w:val="22"/>
+        </w:rPr>
+        <w:t>№</w:t>
+      </w:r>
+      <w:r>
+        <w:rPr>
+          <w:bCs/>
+          <w:sz w:val="22"/>
+          <w:szCs w:val="22"/>
+        </w:rPr>
+        <w:t xml:space="preserve"> </w:t>
+      </w:r>
+      <w:r>
+        <w:rPr>
+          <w:bCs/>
+          <w:sz w:val="22"/>
+          <w:szCs w:val="22"/>
+          <w:lang w:val="en-US"/>
+        </w:rPr>
+        <w:t>contract</w:t>
+      </w:r>
+      <w:r>
+        <w:rPr>
+          <w:bCs/>
+          <w:sz w:val="22"/>
+          <w:szCs w:val="22"/>
+        </w:rPr>
+        <w:t>_</w:t>
+      </w:r>
+      <w:r>
+        <w:rPr>
+          <w:bCs/>
+          <w:sz w:val="22"/>
+          <w:szCs w:val="22"/>
+          <w:lang w:val="en-US"/>
+        </w:rPr>
+        <w:t>num</w:t>
+      </w:r>
+      <w:r>
+        <w:rPr>
+          <w:bCs/>
+          <w:sz w:val="22"/>
+          <w:szCs w:val="22"/>
+          <w:lang w:val="en-US"/>
+        </w:rPr>
+        <w:t>ber</w:t>
+      </w:r>
+    </w:p>
+    <w:p>
+      <w:pPr>
+        <w:jc w:val="center"/>
         <w:rPr>
           <w:b/>
           <w:sz w:val="22"/>
           <w:szCs w:val="22"/>
         </w:rPr>
-        <w:t xml:space="preserve"> </w:t>
-      </w:r>
-      <w:r>
-        <w:rPr>
-          <w:b/>
-          <w:sz w:val="22"/>
-          <w:szCs w:val="22"/>
-        </w:rPr>
-        <w:t>СОТРУДНИЧЕСТВЕ</w:t>
-      </w:r>
-      <w:r>
-        <w:rPr>
-          <w:b/>
-          <w:sz w:val="22"/>
-          <w:szCs w:val="22"/>
-        </w:rPr>
-        <w:t xml:space="preserve"> №</w:t>
-      </w:r>
-      <w:r>
-        <w:rPr>
-          <w:b/>
-          <w:sz w:val="22"/>
-          <w:szCs w:val="22"/>
-        </w:rPr>
-        <w:t xml:space="preserve"> </w:t>
-      </w:r>
-      <w:r>
-        <w:rPr>
-          <w:b/>
+      </w:pPr>
+    </w:p>
+    <w:p>
+      <w:pPr>
+        <w:rPr>
           <w:sz w:val="22"/>
           <w:szCs w:val="22"/>
           <w:lang w:val="en-US"/>
         </w:rPr>
-        <w:t>contract</w:t>
-      </w:r>
-      <w:r>
-        <w:rPr>
-          <w:b/>
+      </w:pPr>
+      <w:r>
+        <w:rPr>
           <w:sz w:val="22"/>
           <w:szCs w:val="22"/>
         </w:rPr>
-        <w:t>_</w:t>
-      </w:r>
-      <w:r>
-        <w:rPr>
-          <w:b/>
+        <w:t>г</w:t>
+      </w:r>
+      <w:r>
+        <w:rPr>
           <w:sz w:val="22"/>
           <w:szCs w:val="22"/>
           <w:lang w:val="en-US"/>
         </w:rPr>
-        <w:t>num</w:t>
-      </w:r>
-      <w:r>
-        <w:rPr>
-          <w:b/>
+        <w:t>.</w:t>
+      </w:r>
+      <w:r>
+        <w:rPr>
           <w:sz w:val="22"/>
           <w:szCs w:val="22"/>
           <w:lang w:val="en-US"/>
         </w:rPr>
-        <w:t>ber</w:t>
-      </w:r>
-    </w:p>
-    <w:p>
-      <w:pPr>
-        <w:jc w:val="center"/>
-        <w:rPr>
-          <w:b/>
-          <w:sz w:val="22"/>
-          <w:szCs w:val="22"/>
-        </w:rPr>
-      </w:pPr>
-    </w:p>
-    <w:p>
-      <w:pPr>
+        <w:t xml:space="preserve"> </w:t>
+      </w:r>
+      <w:proofErr w:type="spellStart"/>
+      <w:r>
         <w:rPr>
           <w:sz w:val="22"/>
           <w:szCs w:val="22"/>
           <w:lang w:val="en-US"/>
         </w:rPr>
-      </w:pPr>
-      <w:r>
-        <w:rPr>
-          <w:sz w:val="22"/>
-          <w:szCs w:val="22"/>
-        </w:rPr>
-        <w:t>г</w:t>
-      </w:r>
-      <w:r>
-        <w:rPr>
-          <w:sz w:val="22"/>
-          <w:szCs w:val="22"/>
-        </w:rPr>
-        <w:t>.</w:t>
-      </w:r>
-      <w:r>
-        <w:rPr>
-          <w:sz w:val="22"/>
-          <w:szCs w:val="22"/>
-        </w:rPr>
-        <w:t xml:space="preserve"> </w:t>
+        <w:t>city</w:t>
       </w:r>
       <w:r>
         <w:rPr>
@@ -150,13 +146,6 @@
           <w:szCs w:val="22"/>
           <w:lang w:val="en-US"/>
         </w:rPr>
-        <w:t>city</w:t>
-      </w:r>
-      <w:r>
-        <w:rPr>
-          <w:sz w:val="22"/>
-          <w:szCs w:val="22"/>
-        </w:rPr>
         <w:t>_</w:t>
       </w:r>
       <w:r>
@@ -167,92 +156,104 @@
         </w:rPr>
         <w:t>name</w:t>
       </w:r>
-      <w:r>
-        <w:rPr>
-          <w:sz w:val="22"/>
-          <w:szCs w:val="22"/>
-        </w:rPr>
-        <w:tab/>
-      </w:r>
-      <w:r>
-        <w:rPr>
-          <w:sz w:val="22"/>
-          <w:szCs w:val="22"/>
-        </w:rPr>
-        <w:tab/>
-      </w:r>
-      <w:r>
-        <w:rPr>
-          <w:sz w:val="22"/>
-          <w:szCs w:val="22"/>
-        </w:rPr>
-        <w:tab/>
-      </w:r>
-      <w:r>
-        <w:rPr>
-          <w:sz w:val="22"/>
-          <w:szCs w:val="22"/>
-        </w:rPr>
-        <w:tab/>
-      </w:r>
-      <w:r>
-        <w:rPr>
-          <w:sz w:val="22"/>
-          <w:szCs w:val="22"/>
-        </w:rPr>
-        <w:t xml:space="preserve">                      </w:t>
-      </w:r>
-      <w:r>
-        <w:rPr>
-          <w:sz w:val="22"/>
-          <w:szCs w:val="22"/>
-        </w:rPr>
-        <w:tab/>
-      </w:r>
-      <w:r>
-        <w:rPr>
-          <w:sz w:val="22"/>
-          <w:szCs w:val="22"/>
-        </w:rPr>
-        <w:tab/>
-      </w:r>
-      <w:r>
-        <w:rPr>
-          <w:sz w:val="22"/>
-          <w:szCs w:val="22"/>
-        </w:rPr>
-        <w:tab/>
-      </w:r>
-      <w:r>
-        <w:rPr>
-          <w:sz w:val="22"/>
-          <w:szCs w:val="22"/>
-        </w:rPr>
-        <w:tab/>
-      </w:r>
-      <w:r>
-        <w:rPr>
-          <w:sz w:val="22"/>
-          <w:szCs w:val="22"/>
-        </w:rPr>
-        <w:tab/>
-      </w:r>
-      <w:proofErr w:type="spellStart"/>
+      <w:proofErr w:type="spellEnd"/>
       <w:r>
         <w:rPr>
           <w:sz w:val="22"/>
           <w:szCs w:val="22"/>
           <w:lang w:val="en-US"/>
         </w:rPr>
-        <w:t>gen_date</w:t>
-      </w:r>
-      <w:proofErr w:type="spellEnd"/>
-    </w:p>
-    <w:p>
-      <w:pPr>
+        <w:tab/>
+      </w:r>
+      <w:r>
         <w:rPr>
           <w:sz w:val="22"/>
           <w:szCs w:val="22"/>
+          <w:lang w:val="en-US"/>
+        </w:rPr>
+        <w:tab/>
+      </w:r>
+      <w:r>
+        <w:rPr>
+          <w:sz w:val="22"/>
+          <w:szCs w:val="22"/>
+          <w:lang w:val="en-US"/>
+        </w:rPr>
+        <w:tab/>
+      </w:r>
+      <w:r>
+        <w:rPr>
+          <w:sz w:val="22"/>
+          <w:szCs w:val="22"/>
+          <w:lang w:val="en-US"/>
+        </w:rPr>
+        <w:tab/>
+      </w:r>
+      <w:r>
+        <w:rPr>
+          <w:sz w:val="22"/>
+          <w:szCs w:val="22"/>
+          <w:lang w:val="en-US"/>
+        </w:rPr>
+        <w:t xml:space="preserve">                      </w:t>
+      </w:r>
+      <w:r>
+        <w:rPr>
+          <w:sz w:val="22"/>
+          <w:szCs w:val="22"/>
+          <w:lang w:val="en-US"/>
+        </w:rPr>
+        <w:tab/>
+      </w:r>
+      <w:r>
+        <w:rPr>
+          <w:sz w:val="22"/>
+          <w:szCs w:val="22"/>
+          <w:lang w:val="en-US"/>
+        </w:rPr>
+        <w:tab/>
+      </w:r>
+      <w:r>
+        <w:rPr>
+          <w:sz w:val="22"/>
+          <w:szCs w:val="22"/>
+          <w:lang w:val="en-US"/>
+        </w:rPr>
+        <w:tab/>
+      </w:r>
+      <w:r>
+        <w:rPr>
+          <w:sz w:val="22"/>
+          <w:szCs w:val="22"/>
+          <w:lang w:val="en-US"/>
+        </w:rPr>
+        <w:tab/>
+      </w:r>
+      <w:r>
+        <w:rPr>
+          <w:sz w:val="22"/>
+          <w:szCs w:val="22"/>
+          <w:lang w:val="en-US"/>
+        </w:rPr>
+        <w:tab/>
+      </w:r>
+      <w:proofErr w:type="spellStart"/>
+      <w:r>
+        <w:rPr>
+          <w:sz w:val="22"/>
+          <w:szCs w:val="22"/>
+          <w:lang w:val="en-US"/>
+        </w:rPr>
+        <w:t>gen_date</w:t>
+      </w:r>
+      <w:proofErr w:type="spellEnd"/>
+    </w:p>
+    <w:p>
+      <w:pPr>
+        <w:rPr>
+          <w:sz w:val="22"/>
+          <w:szCs w:val="22"/>
+          <w:lang w:val="en-US"/>
         </w:rPr>
       </w:pPr>
     </w:p>
@@ -299,7 +300,7 @@
         <w:t xml:space="preserve">, </w:t>
       </w:r>
       <w:r>
-        <w:t xml:space="preserve">в лице </w:t>
+        <w:t>представитель</w:t>
       </w:r>
       <w:r>
         <w:rPr>
@@ -307,25 +308,59 @@
           <w:b w:val="0"/>
           <w:color w:val="000000"/>
         </w:rPr>
-        <w:t xml:space="preserve">ректора </w:t>
+        <w:t xml:space="preserve"> </w:t>
+      </w:r>
+      <w:r>
+        <w:rPr>
+          <w:rStyle w:val="a9"/>
+          <w:b w:val="0"/>
+          <w:color w:val="000000"/>
+        </w:rPr>
+        <w:t xml:space="preserve">– </w:t>
+      </w:r>
+      <w:r>
+        <w:rPr>
+          <w:rStyle w:val="a9"/>
+          <w:b w:val="0"/>
+          <w:color w:val="000000"/>
+        </w:rPr>
+        <w:t xml:space="preserve">ректор </w:t>
       </w:r>
       <w:r>
         <w:rPr>
           <w:shd w:val="clear" w:color="auto" w:fill="FFFFFF"/>
         </w:rPr>
-        <w:t>Косенка</w:t>
+        <w:t>Косен</w:t>
       </w:r>
       <w:r>
         <w:rPr>
           <w:shd w:val="clear" w:color="auto" w:fill="FFFFFF"/>
         </w:rPr>
+        <w:t>ок</w:t>
+      </w:r>
+      <w:r>
+        <w:rPr>
+          <w:shd w:val="clear" w:color="auto" w:fill="FFFFFF"/>
+        </w:rPr>
         <w:t xml:space="preserve"> </w:t>
       </w:r>
       <w:r>
         <w:rPr>
           <w:shd w:val="clear" w:color="auto" w:fill="FFFFFF"/>
         </w:rPr>
-        <w:t>Сергея Михайловича</w:t>
+        <w:t>Серге</w:t>
+      </w:r>
+      <w:r>
+        <w:rPr>
+          <w:shd w:val="clear" w:color="auto" w:fill="FFFFFF"/>
+        </w:rPr>
+        <w:t>й</w:t>
+      </w:r>
+      <w:r>
+        <w:rPr>
+          <w:shd w:val="clear" w:color="auto" w:fill="FFFFFF"/>
+        </w:rPr>
+        <w:t xml:space="preserve"> Михайлович</w:t>
       </w:r>
       <w:r>
         <w:rPr>
@@ -334,7 +369,13 @@
         <w:t>,</w:t>
       </w:r>
       <w:r>
-        <w:t xml:space="preserve"> действующего на основании Устава</w:t>
+        <w:t xml:space="preserve"> действующ</w:t>
+      </w:r>
+      <w:r>
+        <w:t>ий</w:t>
+      </w:r>
+      <w:r>
+        <w:t xml:space="preserve"> на основании Устава</w:t>
       </w:r>
       <w:r>
         <w:t>, с одной стороны, и</w:t>
@@ -394,64 +435,38 @@
       <w:pPr>
         <w:keepLines/>
         <w:jc w:val="both"/>
+      </w:pPr>
+      <w:r>
+        <w:t>представитель –</w:t>
+      </w:r>
+      <w:r>
+        <w:t xml:space="preserve"> </w:t>
+      </w:r>
+      <w:r>
         <w:rPr>
           <w:lang w:val="en-US"/>
         </w:rPr>
-      </w:pPr>
-      <w:r>
-        <w:t>в</w:t>
+        <w:t>org</w:t>
+      </w:r>
+      <w:r>
+        <w:t>_</w:t>
       </w:r>
       <w:r>
         <w:rPr>
           <w:lang w:val="en-US"/>
         </w:rPr>
-        <w:t xml:space="preserve"> </w:t>
-      </w:r>
-      <w:r>
-        <w:t>лице</w:t>
+        <w:t>agent</w:t>
+      </w:r>
+      <w:r>
+        <w:t>_</w:t>
       </w:r>
       <w:r>
         <w:rPr>
           <w:lang w:val="en-US"/>
         </w:rPr>
-        <w:t xml:space="preserve"> </w:t>
-      </w:r>
-      <w:proofErr w:type="spellStart"/>
-      <w:r>
-        <w:rPr>
-          <w:lang w:val="en-US"/>
-        </w:rPr>
-        <w:t>org</w:t>
-      </w:r>
-      <w:r>
-        <w:rPr>
-          <w:lang w:val="en-US"/>
-        </w:rPr>
-        <w:t>_</w:t>
-      </w:r>
-      <w:r>
-        <w:rPr>
-          <w:lang w:val="en-US"/>
-        </w:rPr>
-        <w:t>agent</w:t>
-      </w:r>
-      <w:r>
-        <w:rPr>
-          <w:lang w:val="en-US"/>
-        </w:rPr>
-        <w:t>_</w:t>
-      </w:r>
-      <w:r>
-        <w:rPr>
-          <w:lang w:val="en-US"/>
-        </w:rPr>
         <w:t>name</w:t>
       </w:r>
-      <w:proofErr w:type="spellEnd"/>
-      <w:r>
-        <w:rPr>
-          <w:lang w:val="en-US"/>
-        </w:rPr>
+      <w:r>
         <w:t>,</w:t>
       </w:r>
     </w:p>
@@ -461,9 +476,6 @@
         <w:spacing w:before="240"/>
         <w:jc w:val="both"/>
       </w:pPr>
-      <w:r>
-        <w:t xml:space="preserve">действующего на основании, </w:t>
-      </w:r>
       <w:r>
         <w:t>именуемое в дальнейшем «</w:t>
       </w:r>
@@ -2708,7 +2720,6 @@
     </w:p>
     <w:p>
       <w:pPr>
-        <w:pStyle w:val="a8"/>
         <w:rPr>
           <w:b/>
         </w:rPr>
@@ -2717,13 +2728,7 @@
         <w:rPr>
           <w:b/>
         </w:rPr>
-        <w:t>Университет</w:t>
-      </w:r>
-      <w:r>
-        <w:rPr>
-          <w:b/>
-        </w:rPr>
-        <w:t>:</w:t>
+        <w:t>Университет:</w:t>
       </w:r>
     </w:p>
     <w:p>
@@ -2846,6 +2851,16 @@
           <w:iCs/>
           <w:sz w:val="24"/>
           <w:szCs w:val="24"/>
+          <w:lang w:val="en-US"/>
+        </w:rPr>
+        <w:t xml:space="preserve">/ </w:t>
+      </w:r>
+      <w:r>
+        <w:rPr>
+          <w:bCs/>
+          <w:iCs/>
+          <w:sz w:val="24"/>
+          <w:szCs w:val="24"/>
         </w:rPr>
         <w:t>С.М. Косенок</w:t>
       </w:r>
@@ -2915,7 +2930,7 @@
     </w:p>
     <w:p>
       <w:r>
-        <w:t xml:space="preserve"> ________________ / _______________ /</w:t>
+        <w:t xml:space="preserve"> ________________ / _______________ </w:t>
       </w:r>
     </w:p>
     <w:p/>

</xml_diff>